<commit_message>
Finally Done. Everything is working and completed.
</commit_message>
<xml_diff>
--- a/final_doc.docx
+++ b/final_doc.docx
@@ -4,33 +4,25 @@
   <w:body>
     <w:p>
       <w:r>
-        <w:t>english sample</w:t>
+        <w:t>we walked across the landing ond in the hall below the g</w:t>
         <w:br/>
-        <w:t>t</w:t>
+        <w:t>randfather clock softly chimed there was a smell of police the la</w:t>
         <w:br/>
-        <w:t>ranscription m. minor we</w:t>
+        <w:t>nding was dim and cool benefit her bare feet the rugs were soft roug</w:t>
         <w:br/>
-        <w:t>w</w:t>
+        <w:t>h the gloom we could make out the carved mahogany of the banis</w:t>
         <w:br/>
-        <w:t>alked across the landing ond in the hall below the grand</w:t>
+        <w:t>ters spirals and curlicues miss dig was waiting for her the music ope</w:t>
         <w:br/>
-        <w:t>father clock softly chimed there was a smell of police the landin</w:t>
+        <w:t>n on the piano there were roses in a bowl and a smell of roses in t</w:t>
         <w:br/>
-        <w:t>g was dim and cool benefit her bare feet the rugs were soft rough th</w:t>
+        <w:t>he room we played the bach the minuet in g you'se practiced mis</w:t>
         <w:br/>
-        <w:t>e gloom we could make out the carved mahogany of the banisters</w:t>
+        <w:t>s diggs said i can tell you'se practiced elizabeth we went on playing</w:t>
         <w:br/>
-        <w:t xml:space="preserve"> spirals and curlicues miss dig was waiting for her the music open on</w:t>
+        <w:t>the notes came easily and we couldn't understand it becaus</w:t>
         <w:br/>
-        <w:t xml:space="preserve"> the piano there were roses in a bowl and a smell of roses in the r</w:t>
-        <w:br/>
-        <w:t>oom we played the bach the minuet in g. you'se practiced miss di</w:t>
-        <w:br/>
-        <w:t>ggs said i can tell you'se practiced elizabeth we went on playing the</w:t>
-        <w:br/>
-        <w:t>notes came easily and we couldn't understand it because we</w:t>
-        <w:br/>
-        <w:t xml:space="preserve"> haunt practiced at all                          </w:t>
+        <w:t xml:space="preserve">e we haunt practiced at all                      </w:t>
         <w:br/>
         <w:br/>
       </w:r>

</xml_diff>